<commit_message>
Services added, reporting as well
</commit_message>
<xml_diff>
--- a/CsharpWeb/AspNetProject/CSharp-ASP-NET-Core-Introduction-Project-Assignment-Date-2.docx
+++ b/CsharpWeb/AspNetProject/CSharp-ASP-NET-Core-Introduction-Project-Assignment-Date-2.docx
@@ -10,8 +10,6 @@
           <w:lang w:val="en-US"/>
         </w:rPr>
       </w:pPr>
-      <w:bookmarkStart w:id="0" w:name="_GoBack"/>
-      <w:bookmarkEnd w:id="0"/>
       <w:r>
         <w:rPr>
           <w:lang w:val="en-US"/>
@@ -3672,7 +3670,14 @@
           <w:b/>
           <w:lang w:val="en-US"/>
         </w:rPr>
-        <w:t>Using auto mapper and inversion of control – 0…5</w:t>
+        <w:t xml:space="preserve">Using </w:t>
+      </w:r>
+      <w:r>
+        <w:rPr>
+          <w:b/>
+          <w:lang w:val="en-US"/>
+        </w:rPr>
+        <w:t>inversion of control – 0…5</w:t>
       </w:r>
     </w:p>
     <w:p>
@@ -3929,10 +3934,10 @@
     <w:r>
       <w:rPr>
         <w:noProof/>
-        <w:lang w:eastAsia="bg-BG"/>
+        <w:lang w:val="en-US"/>
       </w:rPr>
       <w:drawing>
-        <wp:anchor distT="0" distB="0" distL="114300" distR="114300" simplePos="0" relativeHeight="251651072" behindDoc="0" locked="0" layoutInCell="1" allowOverlap="1" wp14:anchorId="0E796E4D" wp14:editId="638933F9">
+        <wp:anchor distT="0" distB="0" distL="114300" distR="114300" simplePos="0" relativeHeight="251651072" behindDoc="0" locked="0" layoutInCell="1" allowOverlap="1" wp14:anchorId="29C7EAD4" wp14:editId="75889AA2">
           <wp:simplePos x="0" y="0"/>
           <wp:positionH relativeFrom="margin">
             <wp:align>left</wp:align>
@@ -3998,12 +4003,12 @@
     <w:r>
       <w:rPr>
         <w:noProof/>
-        <w:lang w:eastAsia="bg-BG"/>
+        <w:lang w:val="en-US"/>
       </w:rPr>
       <mc:AlternateContent>
         <mc:Choice Requires="wps">
           <w:drawing>
-            <wp:anchor distT="4294967292" distB="4294967292" distL="114300" distR="114300" simplePos="0" relativeHeight="251656192" behindDoc="0" locked="0" layoutInCell="1" allowOverlap="1" wp14:anchorId="219BB38C" wp14:editId="6D43BE66">
+            <wp:anchor distT="4294967292" distB="4294967292" distL="114300" distR="114300" simplePos="0" relativeHeight="251656192" behindDoc="0" locked="0" layoutInCell="1" allowOverlap="1" wp14:anchorId="14A12DF8" wp14:editId="066D32FA">
               <wp:simplePos x="0" y="0"/>
               <wp:positionH relativeFrom="column">
                 <wp:posOffset>-1270</wp:posOffset>
@@ -4056,7 +4061,7 @@
         </mc:Choice>
         <mc:Fallback>
           <w:pict>
-            <v:line w14:anchorId="7E6BAA92" id="Straight Connector 19" o:spid="_x0000_s1026" style="position:absolute;flip:y;z-index:251656192;visibility:visible;mso-wrap-style:square;mso-width-percent:0;mso-height-percent:0;mso-wrap-distance-left:9pt;mso-wrap-distance-top:-1e-4mm;mso-wrap-distance-right:9pt;mso-wrap-distance-bottom:-1e-4mm;mso-position-horizontal:absolute;mso-position-horizontal-relative:text;mso-position-vertical:absolute;mso-position-vertical-relative:text;mso-width-percent:0;mso-height-percent:0;mso-width-relative:page;mso-height-relative:page" from="-.1pt,5.2pt" to="520.7pt,5.2pt" o:gfxdata="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" strokecolor="#f37123" strokeweight="1pt">
+            <v:line w14:anchorId="24343F30" id="Straight Connector 19" o:spid="_x0000_s1026" style="position:absolute;flip:y;z-index:251656192;visibility:visible;mso-wrap-style:square;mso-width-percent:0;mso-height-percent:0;mso-wrap-distance-left:9pt;mso-wrap-distance-top:-1e-4mm;mso-wrap-distance-right:9pt;mso-wrap-distance-bottom:-1e-4mm;mso-position-horizontal:absolute;mso-position-horizontal-relative:text;mso-position-vertical:absolute;mso-position-vertical-relative:text;mso-width-percent:0;mso-height-percent:0;mso-width-relative:page;mso-height-relative:page" from="-.1pt,5.2pt" to="520.7pt,5.2pt" o:gfxdata="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" strokecolor="#f37123" strokeweight="1pt">
               <v:stroke endcap="round"/>
               <o:lock v:ext="edit" shapetype="f"/>
             </v:line>
@@ -4067,12 +4072,12 @@
     <w:r>
       <w:rPr>
         <w:noProof/>
-        <w:lang w:eastAsia="bg-BG"/>
+        <w:lang w:val="en-US"/>
       </w:rPr>
       <mc:AlternateContent>
         <mc:Choice Requires="wps">
           <w:drawing>
-            <wp:anchor distT="0" distB="0" distL="114300" distR="114300" simplePos="0" relativeHeight="251662336" behindDoc="0" locked="0" layoutInCell="1" allowOverlap="1" wp14:anchorId="5AEC4644" wp14:editId="3550783E">
+            <wp:anchor distT="0" distB="0" distL="114300" distR="114300" simplePos="0" relativeHeight="251662336" behindDoc="0" locked="0" layoutInCell="1" allowOverlap="1" wp14:anchorId="264956EC" wp14:editId="669854C1">
               <wp:simplePos x="0" y="0"/>
               <wp:positionH relativeFrom="column">
                 <wp:posOffset>5647055</wp:posOffset>
@@ -4161,7 +4166,7 @@
                               <w:sz w:val="18"/>
                               <w:szCs w:val="18"/>
                             </w:rPr>
-                            <w:t>1</w:t>
+                            <w:t>2</w:t>
                           </w:r>
                           <w:r>
                             <w:rPr>
@@ -4252,7 +4257,7 @@
         </mc:Choice>
         <mc:Fallback>
           <w:pict>
-            <v:shapetype w14:anchorId="5AEC4644" id="_x0000_t202" coordsize="21600,21600" o:spt="202" path="m,l,21600r21600,l21600,xe">
+            <v:shapetype w14:anchorId="264956EC" id="_x0000_t202" coordsize="21600,21600" o:spt="202" path="m,l,21600r21600,l21600,xe">
               <v:stroke joinstyle="miter"/>
               <v:path gradientshapeok="t" o:connecttype="rect"/>
             </v:shapetype>
@@ -4311,7 +4316,7 @@
                         <w:sz w:val="18"/>
                         <w:szCs w:val="18"/>
                       </w:rPr>
-                      <w:t>1</w:t>
+                      <w:t>2</w:t>
                     </w:r>
                     <w:r>
                       <w:rPr>
@@ -4390,12 +4395,12 @@
     <w:r>
       <w:rPr>
         <w:noProof/>
-        <w:lang w:eastAsia="bg-BG"/>
+        <w:lang w:val="en-US"/>
       </w:rPr>
       <mc:AlternateContent>
         <mc:Choice Requires="wps">
           <w:drawing>
-            <wp:anchor distT="0" distB="0" distL="114300" distR="114300" simplePos="0" relativeHeight="251667456" behindDoc="0" locked="0" layoutInCell="1" allowOverlap="1" wp14:anchorId="6B21BEAF" wp14:editId="089D2974">
+            <wp:anchor distT="0" distB="0" distL="114300" distR="114300" simplePos="0" relativeHeight="251667456" behindDoc="0" locked="0" layoutInCell="1" allowOverlap="1" wp14:anchorId="7CF852B7" wp14:editId="5D8A382E">
               <wp:simplePos x="0" y="0"/>
               <wp:positionH relativeFrom="column">
                 <wp:posOffset>1589405</wp:posOffset>
@@ -4491,7 +4496,7 @@
         </mc:Choice>
         <mc:Fallback>
           <w:pict>
-            <v:shape w14:anchorId="6B21BEAF" id="Text Box 16" o:spid="_x0000_s1027" type="#_x0000_t202" style="position:absolute;margin-left:125.15pt;margin-top:26.95pt;width:44.85pt;height:15.75pt;z-index:251667456;visibility:visible;mso-wrap-style:square;mso-width-percent:0;mso-height-percent:0;mso-wrap-distance-left:9pt;mso-wrap-distance-top:0;mso-wrap-distance-right:9pt;mso-wrap-distance-bottom:0;mso-position-horizontal:absolute;mso-position-horizontal-relative:text;mso-position-vertical:absolute;mso-position-vertical-relative:text;mso-width-percent:0;mso-height-percent:0;mso-width-relative:page;mso-height-relative:page;v-text-anchor:middle" o:gfxdata="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" filled="f" stroked="f" strokeweight=".5pt">
+            <v:shape w14:anchorId="7CF852B7" id="Text Box 16" o:spid="_x0000_s1027" type="#_x0000_t202" style="position:absolute;margin-left:125.15pt;margin-top:26.95pt;width:44.85pt;height:15.75pt;z-index:251667456;visibility:visible;mso-wrap-style:square;mso-width-percent:0;mso-height-percent:0;mso-wrap-distance-left:9pt;mso-wrap-distance-top:0;mso-wrap-distance-right:9pt;mso-wrap-distance-bottom:0;mso-position-horizontal:absolute;mso-position-horizontal-relative:text;mso-position-vertical:absolute;mso-position-vertical-relative:text;mso-width-percent:0;mso-height-percent:0;mso-width-relative:page;mso-height-relative:page;v-text-anchor:middle" o:gfxdata="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" filled="f" stroked="f" strokeweight=".5pt">
               <v:textbox inset=".5mm,0,0,0">
                 <w:txbxContent>
                   <w:p>
@@ -4541,12 +4546,12 @@
     <w:r>
       <w:rPr>
         <w:noProof/>
-        <w:lang w:eastAsia="bg-BG"/>
+        <w:lang w:val="en-US"/>
       </w:rPr>
       <mc:AlternateContent>
         <mc:Choice Requires="wps">
           <w:drawing>
-            <wp:anchor distT="0" distB="0" distL="114300" distR="114300" simplePos="0" relativeHeight="251672576" behindDoc="0" locked="0" layoutInCell="1" allowOverlap="1" wp14:anchorId="104BED95" wp14:editId="4BE62793">
+            <wp:anchor distT="0" distB="0" distL="114300" distR="114300" simplePos="0" relativeHeight="251672576" behindDoc="0" locked="0" layoutInCell="1" allowOverlap="1" wp14:anchorId="1A9A26BD" wp14:editId="26CCD4F6">
               <wp:simplePos x="0" y="0"/>
               <wp:positionH relativeFrom="column">
                 <wp:posOffset>1579880</wp:posOffset>
@@ -4658,10 +4663,10 @@
                               <w:noProof/>
                               <w:sz w:val="20"/>
                               <w:szCs w:val="20"/>
-                              <w:lang w:eastAsia="bg-BG"/>
+                              <w:lang w:val="en-US"/>
                             </w:rPr>
                             <w:drawing>
-                              <wp:inline distT="0" distB="0" distL="0" distR="0" wp14:anchorId="372D4AD1" wp14:editId="5F9C084B">
+                              <wp:inline distT="0" distB="0" distL="0" distR="0" wp14:anchorId="4B497AFF" wp14:editId="5D005942">
                                 <wp:extent cx="167640" cy="205740"/>
                                 <wp:effectExtent l="0" t="0" r="3810" b="3810"/>
                                 <wp:docPr id="52" name="Picture 52">
@@ -4726,10 +4731,10 @@
                               <w:noProof/>
                               <w:sz w:val="20"/>
                               <w:szCs w:val="20"/>
-                              <w:lang w:eastAsia="bg-BG"/>
+                              <w:lang w:val="en-US"/>
                             </w:rPr>
                             <w:drawing>
-                              <wp:inline distT="0" distB="0" distL="0" distR="0" wp14:anchorId="7FF71350" wp14:editId="44ACDDBF">
+                              <wp:inline distT="0" distB="0" distL="0" distR="0" wp14:anchorId="716D23E6" wp14:editId="0307101E">
                                 <wp:extent cx="167640" cy="205740"/>
                                 <wp:effectExtent l="0" t="0" r="3810" b="3810"/>
                                 <wp:docPr id="53" name="Picture 53">
@@ -4794,10 +4799,10 @@
                               <w:noProof/>
                               <w:sz w:val="20"/>
                               <w:szCs w:val="20"/>
-                              <w:lang w:eastAsia="bg-BG"/>
+                              <w:lang w:val="en-US"/>
                             </w:rPr>
                             <w:drawing>
-                              <wp:inline distT="0" distB="0" distL="0" distR="0" wp14:anchorId="36C3C1A1" wp14:editId="0EE7FDC8">
+                              <wp:inline distT="0" distB="0" distL="0" distR="0" wp14:anchorId="4101EF31" wp14:editId="02420FA9">
                                 <wp:extent cx="198120" cy="198120"/>
                                 <wp:effectExtent l="0" t="0" r="0" b="0"/>
                                 <wp:docPr id="54" name="Picture 54" title="Software University @ Facebook">
@@ -4847,10 +4852,10 @@
                               <w:noProof/>
                               <w:sz w:val="20"/>
                               <w:szCs w:val="20"/>
-                              <w:lang w:eastAsia="bg-BG"/>
+                              <w:lang w:val="en-US"/>
                             </w:rPr>
                             <w:drawing>
-                              <wp:inline distT="0" distB="0" distL="0" distR="0" wp14:anchorId="74FF8F49" wp14:editId="0B28D51D">
+                              <wp:inline distT="0" distB="0" distL="0" distR="0" wp14:anchorId="3B5F7D3E" wp14:editId="59548BDD">
                                 <wp:extent cx="198120" cy="198120"/>
                                 <wp:effectExtent l="0" t="0" r="0" b="0"/>
                                 <wp:docPr id="55" name="Picture 55" title="Software University @ Twitter">
@@ -4900,10 +4905,10 @@
                               <w:noProof/>
                               <w:sz w:val="20"/>
                               <w:szCs w:val="20"/>
-                              <w:lang w:eastAsia="bg-BG"/>
+                              <w:lang w:val="en-US"/>
                             </w:rPr>
                             <w:drawing>
-                              <wp:inline distT="0" distB="0" distL="0" distR="0" wp14:anchorId="38847B19" wp14:editId="4D734573">
+                              <wp:inline distT="0" distB="0" distL="0" distR="0" wp14:anchorId="1B86940D" wp14:editId="14EA6661">
                                 <wp:extent cx="198120" cy="198120"/>
                                 <wp:effectExtent l="0" t="0" r="0" b="0"/>
                                 <wp:docPr id="56" name="Picture 56" title="Software University @ YouTube">
@@ -4953,10 +4958,10 @@
                               <w:noProof/>
                               <w:sz w:val="20"/>
                               <w:szCs w:val="20"/>
-                              <w:lang w:eastAsia="bg-BG"/>
+                              <w:lang w:val="en-US"/>
                             </w:rPr>
                             <w:drawing>
-                              <wp:inline distT="0" distB="0" distL="0" distR="0" wp14:anchorId="5A3C1EAC" wp14:editId="4F719AC7">
+                              <wp:inline distT="0" distB="0" distL="0" distR="0" wp14:anchorId="7F665ECB" wp14:editId="154F7D7F">
                                 <wp:extent cx="190500" cy="190500"/>
                                 <wp:effectExtent l="0" t="0" r="0" b="0"/>
                                 <wp:docPr id="57" name="Picture 57">
@@ -5021,10 +5026,10 @@
                               <w:noProof/>
                               <w:sz w:val="20"/>
                               <w:szCs w:val="20"/>
-                              <w:lang w:eastAsia="bg-BG"/>
+                              <w:lang w:val="en-US"/>
                             </w:rPr>
                             <w:drawing>
-                              <wp:inline distT="0" distB="0" distL="0" distR="0" wp14:anchorId="544BAC84" wp14:editId="76263731">
+                              <wp:inline distT="0" distB="0" distL="0" distR="0" wp14:anchorId="258E2C68" wp14:editId="5A4A5F41">
                                 <wp:extent cx="175260" cy="175260"/>
                                 <wp:effectExtent l="0" t="0" r="0" b="0"/>
                                 <wp:docPr id="58" name="Picture 58">
@@ -5089,10 +5094,10 @@
                               <w:noProof/>
                               <w:sz w:val="20"/>
                               <w:szCs w:val="20"/>
-                              <w:lang w:eastAsia="bg-BG"/>
+                              <w:lang w:val="en-US"/>
                             </w:rPr>
                             <w:drawing>
-                              <wp:inline distT="0" distB="0" distL="0" distR="0" wp14:anchorId="33203A94" wp14:editId="76740944">
+                              <wp:inline distT="0" distB="0" distL="0" distR="0" wp14:anchorId="723539C5" wp14:editId="7EF62FC0">
                                 <wp:extent cx="198120" cy="198120"/>
                                 <wp:effectExtent l="0" t="0" r="0" b="0"/>
                                 <wp:docPr id="59" name="Picture 59" title="Software University @ SlideShare">
@@ -5142,10 +5147,10 @@
                               <w:noProof/>
                               <w:sz w:val="20"/>
                               <w:szCs w:val="20"/>
-                              <w:lang w:eastAsia="bg-BG"/>
+                              <w:lang w:val="en-US"/>
                             </w:rPr>
                             <w:drawing>
-                              <wp:inline distT="0" distB="0" distL="0" distR="0" wp14:anchorId="5C947D2C" wp14:editId="4792EA69">
+                              <wp:inline distT="0" distB="0" distL="0" distR="0" wp14:anchorId="4592DC40" wp14:editId="2E1854B3">
                                 <wp:extent cx="213360" cy="205740"/>
                                 <wp:effectExtent l="0" t="0" r="0" b="3810"/>
                                 <wp:docPr id="60" name="Picture 60">
@@ -5210,10 +5215,10 @@
                               <w:noProof/>
                               <w:sz w:val="20"/>
                               <w:szCs w:val="20"/>
-                              <w:lang w:eastAsia="bg-BG"/>
+                              <w:lang w:val="en-US"/>
                             </w:rPr>
                             <w:drawing>
-                              <wp:inline distT="0" distB="0" distL="0" distR="0" wp14:anchorId="6A37876C" wp14:editId="6F532CCC">
+                              <wp:inline distT="0" distB="0" distL="0" distR="0" wp14:anchorId="76761B82" wp14:editId="2C0A4B2E">
                                 <wp:extent cx="198120" cy="198120"/>
                                 <wp:effectExtent l="0" t="0" r="0" b="0"/>
                                 <wp:docPr id="61" name="Picture 61" title="Software University: Email Us">
@@ -5270,7 +5275,7 @@
         </mc:Choice>
         <mc:Fallback>
           <w:pict>
-            <v:shape w14:anchorId="104BED95" id="Text Box 15" o:spid="_x0000_s1028" type="#_x0000_t202" style="position:absolute;margin-left:124.4pt;margin-top:6.7pt;width:396.3pt;height:40.45pt;z-index:251672576;visibility:visible;mso-wrap-style:square;mso-width-percent:0;mso-height-percent:0;mso-wrap-distance-left:9pt;mso-wrap-distance-top:0;mso-wrap-distance-right:9pt;mso-wrap-distance-bottom:0;mso-position-horizontal:absolute;mso-position-horizontal-relative:text;mso-position-vertical:absolute;mso-position-vertical-relative:text;mso-width-percent:0;mso-height-percent:0;mso-width-relative:page;mso-height-relative:page;v-text-anchor:top" o:gfxdata="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" filled="f" stroked="f">
+            <v:shape w14:anchorId="1A9A26BD" id="Text Box 15" o:spid="_x0000_s1028" type="#_x0000_t202" style="position:absolute;margin-left:124.4pt;margin-top:6.7pt;width:396.3pt;height:40.45pt;z-index:251672576;visibility:visible;mso-wrap-style:square;mso-width-percent:0;mso-height-percent:0;mso-wrap-distance-left:9pt;mso-wrap-distance-top:0;mso-wrap-distance-right:9pt;mso-wrap-distance-bottom:0;mso-position-horizontal:absolute;mso-position-horizontal-relative:text;mso-position-vertical:absolute;mso-position-vertical-relative:text;mso-width-percent:0;mso-height-percent:0;mso-width-relative:page;mso-height-relative:page;v-text-anchor:top" o:gfxdata="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" filled="f" stroked="f">
               <v:textbox inset=".5mm,1.2mm,.5mm,.5mm">
                 <w:txbxContent>
                   <w:p>
@@ -5346,10 +5351,10 @@
                         <w:noProof/>
                         <w:sz w:val="20"/>
                         <w:szCs w:val="20"/>
-                        <w:lang w:eastAsia="bg-BG"/>
+                        <w:lang w:val="en-US"/>
                       </w:rPr>
                       <w:drawing>
-                        <wp:inline distT="0" distB="0" distL="0" distR="0" wp14:anchorId="372D4AD1" wp14:editId="5F9C084B">
+                        <wp:inline distT="0" distB="0" distL="0" distR="0" wp14:anchorId="4B497AFF" wp14:editId="5D005942">
                           <wp:extent cx="167640" cy="205740"/>
                           <wp:effectExtent l="0" t="0" r="3810" b="3810"/>
                           <wp:docPr id="52" name="Picture 52">
@@ -5414,10 +5419,10 @@
                         <w:noProof/>
                         <w:sz w:val="20"/>
                         <w:szCs w:val="20"/>
-                        <w:lang w:eastAsia="bg-BG"/>
+                        <w:lang w:val="en-US"/>
                       </w:rPr>
                       <w:drawing>
-                        <wp:inline distT="0" distB="0" distL="0" distR="0" wp14:anchorId="7FF71350" wp14:editId="44ACDDBF">
+                        <wp:inline distT="0" distB="0" distL="0" distR="0" wp14:anchorId="716D23E6" wp14:editId="0307101E">
                           <wp:extent cx="167640" cy="205740"/>
                           <wp:effectExtent l="0" t="0" r="3810" b="3810"/>
                           <wp:docPr id="53" name="Picture 53">
@@ -5482,10 +5487,10 @@
                         <w:noProof/>
                         <w:sz w:val="20"/>
                         <w:szCs w:val="20"/>
-                        <w:lang w:eastAsia="bg-BG"/>
+                        <w:lang w:val="en-US"/>
                       </w:rPr>
                       <w:drawing>
-                        <wp:inline distT="0" distB="0" distL="0" distR="0" wp14:anchorId="36C3C1A1" wp14:editId="0EE7FDC8">
+                        <wp:inline distT="0" distB="0" distL="0" distR="0" wp14:anchorId="4101EF31" wp14:editId="02420FA9">
                           <wp:extent cx="198120" cy="198120"/>
                           <wp:effectExtent l="0" t="0" r="0" b="0"/>
                           <wp:docPr id="54" name="Picture 54" title="Software University @ Facebook">
@@ -5535,10 +5540,10 @@
                         <w:noProof/>
                         <w:sz w:val="20"/>
                         <w:szCs w:val="20"/>
-                        <w:lang w:eastAsia="bg-BG"/>
+                        <w:lang w:val="en-US"/>
                       </w:rPr>
                       <w:drawing>
-                        <wp:inline distT="0" distB="0" distL="0" distR="0" wp14:anchorId="74FF8F49" wp14:editId="0B28D51D">
+                        <wp:inline distT="0" distB="0" distL="0" distR="0" wp14:anchorId="3B5F7D3E" wp14:editId="59548BDD">
                           <wp:extent cx="198120" cy="198120"/>
                           <wp:effectExtent l="0" t="0" r="0" b="0"/>
                           <wp:docPr id="55" name="Picture 55" title="Software University @ Twitter">
@@ -5588,10 +5593,10 @@
                         <w:noProof/>
                         <w:sz w:val="20"/>
                         <w:szCs w:val="20"/>
-                        <w:lang w:eastAsia="bg-BG"/>
+                        <w:lang w:val="en-US"/>
                       </w:rPr>
                       <w:drawing>
-                        <wp:inline distT="0" distB="0" distL="0" distR="0" wp14:anchorId="38847B19" wp14:editId="4D734573">
+                        <wp:inline distT="0" distB="0" distL="0" distR="0" wp14:anchorId="1B86940D" wp14:editId="14EA6661">
                           <wp:extent cx="198120" cy="198120"/>
                           <wp:effectExtent l="0" t="0" r="0" b="0"/>
                           <wp:docPr id="56" name="Picture 56" title="Software University @ YouTube">
@@ -5641,10 +5646,10 @@
                         <w:noProof/>
                         <w:sz w:val="20"/>
                         <w:szCs w:val="20"/>
-                        <w:lang w:eastAsia="bg-BG"/>
+                        <w:lang w:val="en-US"/>
                       </w:rPr>
                       <w:drawing>
-                        <wp:inline distT="0" distB="0" distL="0" distR="0" wp14:anchorId="5A3C1EAC" wp14:editId="4F719AC7">
+                        <wp:inline distT="0" distB="0" distL="0" distR="0" wp14:anchorId="7F665ECB" wp14:editId="154F7D7F">
                           <wp:extent cx="190500" cy="190500"/>
                           <wp:effectExtent l="0" t="0" r="0" b="0"/>
                           <wp:docPr id="57" name="Picture 57">
@@ -5709,10 +5714,10 @@
                         <w:noProof/>
                         <w:sz w:val="20"/>
                         <w:szCs w:val="20"/>
-                        <w:lang w:eastAsia="bg-BG"/>
+                        <w:lang w:val="en-US"/>
                       </w:rPr>
                       <w:drawing>
-                        <wp:inline distT="0" distB="0" distL="0" distR="0" wp14:anchorId="544BAC84" wp14:editId="76263731">
+                        <wp:inline distT="0" distB="0" distL="0" distR="0" wp14:anchorId="258E2C68" wp14:editId="5A4A5F41">
                           <wp:extent cx="175260" cy="175260"/>
                           <wp:effectExtent l="0" t="0" r="0" b="0"/>
                           <wp:docPr id="58" name="Picture 58">
@@ -5777,10 +5782,10 @@
                         <w:noProof/>
                         <w:sz w:val="20"/>
                         <w:szCs w:val="20"/>
-                        <w:lang w:eastAsia="bg-BG"/>
+                        <w:lang w:val="en-US"/>
                       </w:rPr>
                       <w:drawing>
-                        <wp:inline distT="0" distB="0" distL="0" distR="0" wp14:anchorId="33203A94" wp14:editId="76740944">
+                        <wp:inline distT="0" distB="0" distL="0" distR="0" wp14:anchorId="723539C5" wp14:editId="7EF62FC0">
                           <wp:extent cx="198120" cy="198120"/>
                           <wp:effectExtent l="0" t="0" r="0" b="0"/>
                           <wp:docPr id="59" name="Picture 59" title="Software University @ SlideShare">
@@ -5830,10 +5835,10 @@
                         <w:noProof/>
                         <w:sz w:val="20"/>
                         <w:szCs w:val="20"/>
-                        <w:lang w:eastAsia="bg-BG"/>
+                        <w:lang w:val="en-US"/>
                       </w:rPr>
                       <w:drawing>
-                        <wp:inline distT="0" distB="0" distL="0" distR="0" wp14:anchorId="5C947D2C" wp14:editId="4792EA69">
+                        <wp:inline distT="0" distB="0" distL="0" distR="0" wp14:anchorId="4592DC40" wp14:editId="2E1854B3">
                           <wp:extent cx="213360" cy="205740"/>
                           <wp:effectExtent l="0" t="0" r="0" b="3810"/>
                           <wp:docPr id="60" name="Picture 60">
@@ -5898,10 +5903,10 @@
                         <w:noProof/>
                         <w:sz w:val="20"/>
                         <w:szCs w:val="20"/>
-                        <w:lang w:eastAsia="bg-BG"/>
+                        <w:lang w:val="en-US"/>
                       </w:rPr>
                       <w:drawing>
-                        <wp:inline distT="0" distB="0" distL="0" distR="0" wp14:anchorId="6A37876C" wp14:editId="6F532CCC">
+                        <wp:inline distT="0" distB="0" distL="0" distR="0" wp14:anchorId="76761B82" wp14:editId="2C0A4B2E">
                           <wp:extent cx="198120" cy="198120"/>
                           <wp:effectExtent l="0" t="0" r="0" b="0"/>
                           <wp:docPr id="61" name="Picture 61" title="Software University: Email Us">
@@ -10630,7 +10635,7 @@
 </file>
 
 <file path=customXml/itemProps1.xml><?xml version="1.0" encoding="utf-8"?>
-<ds:datastoreItem xmlns:ds="http://schemas.openxmlformats.org/officeDocument/2006/customXml" ds:itemID="{8D356ABC-445F-4A86-AB23-271954CB17B5}">
+<ds:datastoreItem xmlns:ds="http://schemas.openxmlformats.org/officeDocument/2006/customXml" ds:itemID="{F89B5F7A-82EF-425B-B89D-1942A2FFDDF3}">
   <ds:schemaRefs>
     <ds:schemaRef ds:uri="http://schemas.openxmlformats.org/officeDocument/2006/bibliography"/>
   </ds:schemaRefs>

</xml_diff>